<commit_message>
Re #372 updating deployment notes
</commit_message>
<xml_diff>
--- a/deployments/2016-10-24-careers-duplicate-submissions-fix/careers-duplicate-submissions-error-messaging-fix.docx
+++ b/deployments/2016-10-24-careers-duplicate-submissions-fix/careers-duplicate-submissions-error-messaging-fix.docx
@@ -865,6 +865,40 @@
       </w:pPr>
       <w:r>
         <w:rPr>
+          <w:b w:val="1"/>
+          <w:sz w:val="20"/>
+          <w:szCs w:val="20"/>
+          <w:rtl w:val="0"/>
+        </w:rPr>
+        <w:t xml:space="preserve">Update (October 25th):</w:t>
+      </w:r>
+      <w:r>
+        <w:rPr>
+          <w:sz w:val="20"/>
+          <w:szCs w:val="20"/>
+          <w:rtl w:val="0"/>
+        </w:rPr>
+        <w:t xml:space="preserve"> Due to time constraints on debugging and in keeping the prod site running as normally as possible during this period, a temporary version of the careers details pages will be implemented during the debugging phase.</w:t>
+      </w:r>
+    </w:p>
+    <w:p>
+      <w:pPr>
+        <w:ind w:firstLine="720"/>
+        <w:contextualSpacing w:val="0"/>
+      </w:pPr>
+      <w:r>
+        <w:rPr>
+          <w:rtl w:val="0"/>
+        </w:rPr>
+      </w:r>
+    </w:p>
+    <w:p>
+      <w:pPr>
+        <w:ind w:firstLine="720"/>
+        <w:contextualSpacing w:val="0"/>
+      </w:pPr>
+      <w:r>
+        <w:rPr>
           <w:sz w:val="20"/>
           <w:szCs w:val="20"/>
           <w:rtl w:val="0"/>
@@ -950,6 +984,52 @@
           <w:rtl w:val="0"/>
         </w:rPr>
         <w:t xml:space="preserve"> htdocs/prod/web/application/views/header.php</w:t>
+      </w:r>
+    </w:p>
+    <w:p>
+      <w:pPr>
+        <w:ind w:firstLine="720"/>
+        <w:contextualSpacing w:val="0"/>
+      </w:pPr>
+      <w:r>
+        <w:rPr>
+          <w:color w:val="f1c232"/>
+          <w:sz w:val="20"/>
+          <w:szCs w:val="20"/>
+          <w:rtl w:val="0"/>
+        </w:rPr>
+        <w:t xml:space="preserve">Updated:</w:t>
+      </w:r>
+      <w:r>
+        <w:rPr>
+          <w:sz w:val="20"/>
+          <w:szCs w:val="20"/>
+          <w:rtl w:val="0"/>
+        </w:rPr>
+        <w:t xml:space="preserve"> htdocs/prod/web/application/views/careers.php</w:t>
+      </w:r>
+    </w:p>
+    <w:p>
+      <w:pPr>
+        <w:ind w:firstLine="720"/>
+        <w:contextualSpacing w:val="0"/>
+      </w:pPr>
+      <w:r>
+        <w:rPr>
+          <w:color w:val="f1c232"/>
+          <w:sz w:val="20"/>
+          <w:szCs w:val="20"/>
+          <w:rtl w:val="0"/>
+        </w:rPr>
+        <w:t xml:space="preserve">Updated:</w:t>
+      </w:r>
+      <w:r>
+        <w:rPr>
+          <w:sz w:val="20"/>
+          <w:szCs w:val="20"/>
+          <w:rtl w:val="0"/>
+        </w:rPr>
+        <w:t xml:space="preserve"> htdocs/prod/web/application/views/job.php</w:t>
       </w:r>
       <w:r>
         <w:rPr>

</xml_diff>